<commit_message>
Looks good.  Need to move tasks to readme.
</commit_message>
<xml_diff>
--- a/src/Images/jjdonson-resume-2018.docx
+++ b/src/Images/jjdonson-resume-2018.docx
@@ -6,6 +6,9 @@
     <w:p>
       <w:pPr>
         <w:pStyle w:val="normal0"/>
+        <w:tabs>
+          <w:tab w:val="left" w:pos="180"/>
+        </w:tabs>
         <w:rPr>
           <w:b/>
           <w:sz w:val="20"/>
@@ -24,14 +27,20 @@
     <w:p>
       <w:pPr>
         <w:pStyle w:val="normal0"/>
-        <w:rPr>
-          <w:b/>
-        </w:rPr>
-      </w:pPr>
-    </w:p>
-    <w:p>
-      <w:pPr>
-        <w:pStyle w:val="normal0"/>
+        <w:tabs>
+          <w:tab w:val="left" w:pos="180"/>
+        </w:tabs>
+        <w:rPr>
+          <w:b/>
+        </w:rPr>
+      </w:pPr>
+    </w:p>
+    <w:p>
+      <w:pPr>
+        <w:pStyle w:val="normal0"/>
+        <w:tabs>
+          <w:tab w:val="left" w:pos="180"/>
+        </w:tabs>
         <w:rPr>
           <w:b/>
           <w:sz w:val="20"/>
@@ -59,6 +68,9 @@
     <w:p>
       <w:pPr>
         <w:pStyle w:val="normal0"/>
+        <w:tabs>
+          <w:tab w:val="left" w:pos="180"/>
+        </w:tabs>
         <w:rPr>
           <w:b/>
           <w:sz w:val="20"/>
@@ -77,24 +89,46 @@
     <w:p>
       <w:pPr>
         <w:pStyle w:val="normal0"/>
-        <w:rPr>
-          <w:b/>
-          <w:sz w:val="20"/>
-          <w:szCs w:val="20"/>
-        </w:rPr>
-      </w:pPr>
-      <w:r>
-        <w:rPr>
-          <w:b/>
-          <w:sz w:val="20"/>
-          <w:szCs w:val="20"/>
-        </w:rPr>
-        <w:t xml:space="preserve">  -  EXPERT Database Engineer: All Logical &amp; Physical DBA Tasks, NoSQL, Multi-Certified DBA (MySQL/Oracle), HP-HA.</w:t>
-      </w:r>
-    </w:p>
-    <w:p>
-      <w:pPr>
-        <w:pStyle w:val="normal0"/>
+        <w:tabs>
+          <w:tab w:val="left" w:pos="180"/>
+        </w:tabs>
+        <w:rPr>
+          <w:b/>
+          <w:sz w:val="20"/>
+          <w:szCs w:val="20"/>
+        </w:rPr>
+      </w:pPr>
+      <w:r>
+        <w:rPr>
+          <w:b/>
+          <w:sz w:val="20"/>
+          <w:szCs w:val="20"/>
+        </w:rPr>
+        <w:t xml:space="preserve">  -</w:t>
+      </w:r>
+      <w:r>
+        <w:rPr>
+          <w:b/>
+          <w:sz w:val="20"/>
+          <w:szCs w:val="20"/>
+        </w:rPr>
+        <w:t xml:space="preserve">  EXPERT Database Engineer: </w:t>
+      </w:r>
+      <w:r>
+        <w:rPr>
+          <w:b/>
+          <w:sz w:val="20"/>
+          <w:szCs w:val="20"/>
+        </w:rPr>
+        <w:t>Logical &amp; Physical DBA Tasks, NoSQL, Multi-Certified DBA (MySQL/Oracle), HP-HA.</w:t>
+      </w:r>
+    </w:p>
+    <w:p>
+      <w:pPr>
+        <w:pStyle w:val="normal0"/>
+        <w:tabs>
+          <w:tab w:val="left" w:pos="180"/>
+        </w:tabs>
         <w:rPr>
           <w:b/>
           <w:sz w:val="20"/>
@@ -113,19 +147,38 @@
     <w:p>
       <w:pPr>
         <w:pStyle w:val="normal0"/>
-        <w:rPr>
-          <w:b/>
-          <w:sz w:val="20"/>
-          <w:szCs w:val="20"/>
-        </w:rPr>
-      </w:pPr>
-      <w:r>
-        <w:rPr>
-          <w:b/>
-          <w:sz w:val="20"/>
-          <w:szCs w:val="20"/>
-        </w:rPr>
-        <w:t xml:space="preserve">  -  Data-Driven Business Strategist and Team-Builder: For all kinds of product and service industries.</w:t>
+        <w:tabs>
+          <w:tab w:val="left" w:pos="180"/>
+        </w:tabs>
+        <w:rPr>
+          <w:b/>
+          <w:sz w:val="20"/>
+          <w:szCs w:val="20"/>
+        </w:rPr>
+      </w:pPr>
+      <w:r>
+        <w:rPr>
+          <w:b/>
+          <w:sz w:val="20"/>
+          <w:szCs w:val="20"/>
+        </w:rPr>
+        <w:t xml:space="preserve">  -  Data-Driven Business Strategist and Team-Builder: For </w:t>
+      </w:r>
+      <w:r>
+        <w:rPr>
+          <w:b/>
+          <w:sz w:val="20"/>
+          <w:szCs w:val="20"/>
+        </w:rPr>
+        <w:t>multiple</w:t>
+      </w:r>
+      <w:r>
+        <w:rPr>
+          <w:b/>
+          <w:sz w:val="20"/>
+          <w:szCs w:val="20"/>
+        </w:rPr>
+        <w:t xml:space="preserve"> product and service industries.</w:t>
       </w:r>
     </w:p>
     <w:p>
@@ -137,6 +190,9 @@
           <w:right w:val="none" w:sz="0" w:space="0" w:color="auto"/>
           <w:between w:val="none" w:sz="0" w:space="0" w:color="auto"/>
         </w:pBdr>
+        <w:tabs>
+          <w:tab w:val="left" w:pos="180"/>
+        </w:tabs>
         <w:spacing w:line="240" w:lineRule="auto"/>
         <w:rPr>
           <w:rFonts w:ascii="Times New Roman" w:eastAsia="Times New Roman" w:hAnsi="Times New Roman" w:cs="Times New Roman"/>
@@ -177,9 +233,8 @@
           <w:szCs w:val="20"/>
           <w:lang w:val="en-US"/>
         </w:rPr>
-        <w:t>-  </w:t>
-      </w:r>
-      <w:bookmarkStart w:id="0" w:name="_GoBack"/>
+        <w:t xml:space="preserve">-  Currently Learning Web App Prototyping and Testing Using:  React.js, </w:t>
+      </w:r>
       <w:r>
         <w:rPr>
           <w:rFonts w:eastAsia="Times New Roman" w:cs="Times New Roman"/>
@@ -189,7 +244,7 @@
           <w:szCs w:val="20"/>
           <w:lang w:val="en-US"/>
         </w:rPr>
-        <w:t>Currently Learning Web App Prototyping and Testing Using:  React.js, Mocha, Chai and Selenium</w:t>
+        <w:t>Node.js, Express.js</w:t>
       </w:r>
       <w:r>
         <w:rPr>
@@ -202,7 +257,6 @@
         </w:rPr>
         <w:br/>
       </w:r>
-      <w:bookmarkEnd w:id="0"/>
       <w:r>
         <w:rPr>
           <w:b/>
@@ -222,33 +276,88 @@
     <w:p>
       <w:pPr>
         <w:pStyle w:val="normal0"/>
-        <w:rPr>
-          <w:sz w:val="20"/>
-          <w:szCs w:val="20"/>
-        </w:rPr>
-      </w:pPr>
-      <w:r>
-        <w:rPr>
-          <w:sz w:val="20"/>
-          <w:szCs w:val="20"/>
-        </w:rPr>
-        <w:t xml:space="preserve"> 1 •  Bank of America: Migrating dev teams + containerized apps both into and out of AWS, Azure, GoogleCloud and OpenStack.</w:t>
-      </w:r>
-    </w:p>
-    <w:p>
-      <w:pPr>
-        <w:pStyle w:val="normal0"/>
-        <w:rPr>
-          <w:sz w:val="20"/>
-          <w:szCs w:val="20"/>
-        </w:rPr>
-      </w:pPr>
-      <w:r>
-        <w:rPr>
-          <w:sz w:val="20"/>
-          <w:szCs w:val="20"/>
-        </w:rPr>
-        <w:t xml:space="preserve"> 2 •  Economist Magazine: Amidst many other initiatives, migrated ALL of dev ops + most production bare metal hosting to AWS.  </w:t>
+        <w:tabs>
+          <w:tab w:val="left" w:pos="180"/>
+        </w:tabs>
+        <w:rPr>
+          <w:sz w:val="20"/>
+          <w:szCs w:val="20"/>
+        </w:rPr>
+      </w:pPr>
+      <w:r>
+        <w:rPr>
+          <w:sz w:val="20"/>
+          <w:szCs w:val="20"/>
+        </w:rPr>
+        <w:t xml:space="preserve"> 1 •  Bank of America: Migrated</w:t>
+      </w:r>
+      <w:r>
+        <w:rPr>
+          <w:sz w:val="20"/>
+          <w:szCs w:val="20"/>
+        </w:rPr>
+        <w:t xml:space="preserve"> dev teams + </w:t>
+      </w:r>
+      <w:r>
+        <w:rPr>
+          <w:sz w:val="20"/>
+          <w:szCs w:val="20"/>
+        </w:rPr>
+        <w:t>dockerized</w:t>
+      </w:r>
+      <w:r>
+        <w:rPr>
+          <w:sz w:val="20"/>
+          <w:szCs w:val="20"/>
+        </w:rPr>
+        <w:t xml:space="preserve"> apps </w:t>
+      </w:r>
+      <w:r>
+        <w:rPr>
+          <w:sz w:val="20"/>
+          <w:szCs w:val="20"/>
+        </w:rPr>
+        <w:t>for</w:t>
+      </w:r>
+      <w:r>
+        <w:rPr>
+          <w:sz w:val="20"/>
+          <w:szCs w:val="20"/>
+        </w:rPr>
+        <w:t xml:space="preserve"> AWS, Azure, GoogleCloud and OpenStack.</w:t>
+      </w:r>
+    </w:p>
+    <w:p>
+      <w:pPr>
+        <w:pStyle w:val="normal0"/>
+        <w:tabs>
+          <w:tab w:val="left" w:pos="180"/>
+        </w:tabs>
+        <w:rPr>
+          <w:sz w:val="20"/>
+          <w:szCs w:val="20"/>
+        </w:rPr>
+      </w:pPr>
+      <w:r>
+        <w:rPr>
+          <w:sz w:val="20"/>
+          <w:szCs w:val="20"/>
+        </w:rPr>
+        <w:t xml:space="preserve"> 2 •  Economist Magazine: </w:t>
+      </w:r>
+      <w:r>
+        <w:rPr>
+          <w:sz w:val="20"/>
+          <w:szCs w:val="20"/>
+        </w:rPr>
+        <w:t xml:space="preserve">Mobile strategy lead  + </w:t>
+      </w:r>
+      <w:r>
+        <w:rPr>
+          <w:sz w:val="20"/>
+          <w:szCs w:val="20"/>
+        </w:rPr>
+        <w:t xml:space="preserve">migrated ALL of dev ops + most production bare metal hosting to AWS.  </w:t>
       </w:r>
       <w:r>
         <w:rPr>
@@ -262,11 +371,17 @@
     <w:p>
       <w:pPr>
         <w:pStyle w:val="normal0"/>
-      </w:pPr>
-    </w:p>
-    <w:p>
-      <w:pPr>
-        <w:pStyle w:val="normal0"/>
+        <w:tabs>
+          <w:tab w:val="left" w:pos="180"/>
+        </w:tabs>
+      </w:pPr>
+    </w:p>
+    <w:p>
+      <w:pPr>
+        <w:pStyle w:val="normal0"/>
+        <w:tabs>
+          <w:tab w:val="left" w:pos="180"/>
+        </w:tabs>
         <w:rPr>
           <w:b/>
           <w:sz w:val="18"/>
@@ -286,7 +401,6 @@
           <w:b/>
         </w:rPr>
         <w:tab/>
-        <w:t xml:space="preserve">** </w:t>
       </w:r>
       <w:r>
         <w:rPr>
@@ -294,60 +408,162 @@
           <w:sz w:val="18"/>
           <w:szCs w:val="18"/>
         </w:rPr>
-        <w:t xml:space="preserve">ONLINE RESUME: </w:t>
-      </w:r>
-      <w:hyperlink r:id="rId5">
+        <w:t>WEB INTRO:</w:t>
+      </w:r>
+      <w:r>
+        <w:rPr>
+          <w:b/>
+          <w:sz w:val="16"/>
+          <w:szCs w:val="18"/>
+        </w:rPr>
+        <w:t xml:space="preserve"> </w:t>
+      </w:r>
+      <w:hyperlink r:id="rId5" w:history="1">
         <w:r>
           <w:rPr>
-            <w:rFonts w:ascii="Verdana" w:eastAsia="Verdana" w:hAnsi="Verdana" w:cs="Verdana"/>
+            <w:rStyle w:val="Hyperlink"/>
             <w:b/>
-            <w:color w:val="1155CC"/>
-            <w:sz w:val="18"/>
+            <w:sz w:val="16"/>
             <w:szCs w:val="18"/>
-            <w:highlight w:val="white"/>
-            <w:u w:val="single"/>
+          </w:rPr>
+          <w:t>https://tinyurl.com/ycqkdsx4</w:t>
+        </w:r>
+      </w:hyperlink>
+      <w:r>
+        <w:rPr>
+          <w:b/>
+          <w:sz w:val="16"/>
+          <w:szCs w:val="18"/>
+        </w:rPr>
+        <w:t xml:space="preserve">  </w:t>
+      </w:r>
+      <w:r>
+        <w:rPr>
+          <w:b/>
+          <w:sz w:val="16"/>
+          <w:szCs w:val="18"/>
+        </w:rPr>
+        <w:t xml:space="preserve"> </w:t>
+      </w:r>
+      <w:r>
+        <w:rPr>
+          <w:b/>
+          <w:sz w:val="18"/>
+          <w:szCs w:val="18"/>
+        </w:rPr>
+        <w:t xml:space="preserve">WEB </w:t>
+      </w:r>
+      <w:r>
+        <w:rPr>
+          <w:b/>
+          <w:sz w:val="18"/>
+          <w:szCs w:val="18"/>
+        </w:rPr>
+        <w:t xml:space="preserve">RESUME: </w:t>
+      </w:r>
+      <w:hyperlink r:id="rId6" w:history="1">
+        <w:r>
+          <w:rPr>
+            <w:rFonts w:ascii="Verdana" w:hAnsi="Verdana" w:cs="Verdana"/>
+            <w:b/>
+            <w:bCs/>
+            <w:color w:val="103CC0"/>
+            <w:sz w:val="16"/>
+            <w:szCs w:val="21"/>
+            <w:u w:val="single" w:color="103CC0"/>
+            <w:lang w:val="en-US"/>
           </w:rPr>
           <w:t>https://tinyurl.com/y7l5ytbt</w:t>
         </w:r>
       </w:hyperlink>
       <w:r>
         <w:rPr>
-          <w:rFonts w:ascii="Verdana" w:eastAsia="Verdana" w:hAnsi="Verdana" w:cs="Verdana"/>
-          <w:b/>
-          <w:sz w:val="18"/>
-          <w:szCs w:val="18"/>
-          <w:highlight w:val="white"/>
+          <w:rFonts w:ascii="Verdana" w:hAnsi="Verdana" w:cs="Verdana"/>
+          <w:b/>
+          <w:bCs/>
+          <w:sz w:val="16"/>
+          <w:szCs w:val="21"/>
+          <w:lang w:val="en-US"/>
+        </w:rPr>
+        <w:t> </w:t>
+      </w:r>
+      <w:r>
+        <w:rPr>
+          <w:rFonts w:ascii="Verdana" w:hAnsi="Verdana" w:cs="Times New Roman"/>
+          <w:sz w:val="12"/>
+          <w:szCs w:val="24"/>
+          <w:lang w:val="en-US"/>
         </w:rPr>
         <w:t xml:space="preserve"> </w:t>
       </w:r>
-      <w:r>
-        <w:rPr>
-          <w:b/>
-        </w:rPr>
-        <w:t xml:space="preserve"> **</w:t>
-      </w:r>
-    </w:p>
-    <w:p>
-      <w:pPr>
-        <w:pStyle w:val="normal0"/>
-        <w:rPr>
-          <w:b/>
-          <w:sz w:val="20"/>
-          <w:szCs w:val="20"/>
-        </w:rPr>
-      </w:pPr>
-      <w:r>
-        <w:rPr>
-          <w:b/>
-          <w:sz w:val="20"/>
-          <w:szCs w:val="20"/>
-        </w:rPr>
-        <w:t>Data, Systems Infrastructure and Dev Ops Engineer at SintecMedia, ThaiSilks and NewRisingSun: June, 2017 to Present.</w:t>
-      </w:r>
-    </w:p>
-    <w:p>
-      <w:pPr>
-        <w:pStyle w:val="normal0"/>
+    </w:p>
+    <w:p>
+      <w:pPr>
+        <w:pStyle w:val="normal0"/>
+        <w:tabs>
+          <w:tab w:val="left" w:pos="180"/>
+        </w:tabs>
+        <w:rPr>
+          <w:b/>
+          <w:sz w:val="20"/>
+          <w:szCs w:val="20"/>
+        </w:rPr>
+      </w:pPr>
+      <w:r>
+        <w:rPr>
+          <w:b/>
+          <w:sz w:val="20"/>
+          <w:szCs w:val="20"/>
+        </w:rPr>
+        <w:br/>
+      </w:r>
+      <w:r>
+        <w:rPr>
+          <w:b/>
+          <w:sz w:val="20"/>
+          <w:szCs w:val="20"/>
+        </w:rPr>
+        <w:t xml:space="preserve">Data, Systems Infrastructure </w:t>
+      </w:r>
+      <w:r>
+        <w:rPr>
+          <w:b/>
+          <w:sz w:val="20"/>
+          <w:szCs w:val="20"/>
+        </w:rPr>
+        <w:t>&amp;</w:t>
+      </w:r>
+      <w:r>
+        <w:rPr>
+          <w:b/>
+          <w:sz w:val="20"/>
+          <w:szCs w:val="20"/>
+        </w:rPr>
+        <w:t xml:space="preserve"> Dev Ops Engineer at SintecMedia, ThaiSilks </w:t>
+      </w:r>
+      <w:r>
+        <w:rPr>
+          <w:b/>
+          <w:sz w:val="20"/>
+          <w:szCs w:val="20"/>
+        </w:rPr>
+        <w:t>&amp;</w:t>
+      </w:r>
+      <w:r>
+        <w:rPr>
+          <w:b/>
+          <w:sz w:val="20"/>
+          <w:szCs w:val="20"/>
+        </w:rPr>
+        <w:t xml:space="preserve"> NewRisingSun: June, 2017 to Present.</w:t>
+      </w:r>
+    </w:p>
+    <w:p>
+      <w:pPr>
+        <w:pStyle w:val="normal0"/>
+        <w:tabs>
+          <w:tab w:val="left" w:pos="180"/>
+        </w:tabs>
         <w:rPr>
           <w:sz w:val="20"/>
           <w:szCs w:val="20"/>
@@ -372,6 +588,9 @@
     <w:p>
       <w:pPr>
         <w:pStyle w:val="normal0"/>
+        <w:tabs>
+          <w:tab w:val="left" w:pos="180"/>
+        </w:tabs>
         <w:rPr>
           <w:sz w:val="20"/>
           <w:szCs w:val="20"/>
@@ -396,23 +615,29 @@
     <w:p>
       <w:pPr>
         <w:pStyle w:val="normal0"/>
-        <w:rPr>
-          <w:b/>
-          <w:sz w:val="20"/>
-          <w:szCs w:val="20"/>
-        </w:rPr>
-      </w:pPr>
-    </w:p>
-    <w:p>
-      <w:pPr>
-        <w:pStyle w:val="normal0"/>
-        <w:rPr>
-          <w:b/>
-          <w:sz w:val="20"/>
-          <w:szCs w:val="20"/>
-        </w:rPr>
-      </w:pPr>
-      <w:hyperlink r:id="rId6">
+        <w:tabs>
+          <w:tab w:val="left" w:pos="180"/>
+        </w:tabs>
+        <w:rPr>
+          <w:b/>
+          <w:sz w:val="20"/>
+          <w:szCs w:val="20"/>
+        </w:rPr>
+      </w:pPr>
+    </w:p>
+    <w:p>
+      <w:pPr>
+        <w:pStyle w:val="normal0"/>
+        <w:tabs>
+          <w:tab w:val="left" w:pos="180"/>
+        </w:tabs>
+        <w:rPr>
+          <w:b/>
+          <w:sz w:val="20"/>
+          <w:szCs w:val="20"/>
+        </w:rPr>
+      </w:pPr>
+      <w:hyperlink r:id="rId7">
         <w:r>
           <w:rPr>
             <w:b/>
@@ -421,29 +646,59 @@
             <w:szCs w:val="20"/>
             <w:u w:val="single"/>
           </w:rPr>
-          <w:t>Development Team Support, Testing &amp; Platform Automation Engineer at Bank of America, NYC:  March 2016 - April, 2017</w:t>
+          <w:t>Dev</w:t>
+        </w:r>
+        <w:r>
+          <w:rPr>
+            <w:b/>
+            <w:color w:val="1155CC"/>
+            <w:sz w:val="20"/>
+            <w:szCs w:val="20"/>
+            <w:u w:val="single"/>
+          </w:rPr>
+          <w:t xml:space="preserve"> Team Support, Testing &amp; Platform Automation Engineer at Bank of America, NYC:  March 2016 - April, 2017</w:t>
         </w:r>
       </w:hyperlink>
     </w:p>
     <w:p>
       <w:pPr>
         <w:pStyle w:val="normal0"/>
-        <w:rPr>
-          <w:sz w:val="20"/>
-          <w:szCs w:val="20"/>
-        </w:rPr>
-      </w:pPr>
-      <w:r>
-        <w:rPr>
-          <w:sz w:val="20"/>
-          <w:szCs w:val="20"/>
-        </w:rPr>
-        <w:t>• Infrastructure automation of  kvm &amp; bare-metal hosts (BMP) using OpenStack and OpenShift (Kubernetes) and CloudForms.</w:t>
-      </w:r>
-    </w:p>
-    <w:p>
-      <w:pPr>
-        <w:pStyle w:val="normal0"/>
+        <w:tabs>
+          <w:tab w:val="left" w:pos="180"/>
+        </w:tabs>
+        <w:rPr>
+          <w:sz w:val="20"/>
+          <w:szCs w:val="20"/>
+        </w:rPr>
+      </w:pPr>
+      <w:r>
+        <w:rPr>
+          <w:sz w:val="20"/>
+          <w:szCs w:val="20"/>
+        </w:rPr>
+        <w:t xml:space="preserve">• Infrastructure automation of  kvm &amp; bare-metal hosts (BMP) using OpenStack and OpenShift (Kubernetes) </w:t>
+      </w:r>
+      <w:r>
+        <w:rPr>
+          <w:sz w:val="20"/>
+          <w:szCs w:val="20"/>
+        </w:rPr>
+        <w:t>&amp;</w:t>
+      </w:r>
+      <w:r>
+        <w:rPr>
+          <w:sz w:val="20"/>
+          <w:szCs w:val="20"/>
+        </w:rPr>
+        <w:t xml:space="preserve"> CloudForms.</w:t>
+      </w:r>
+    </w:p>
+    <w:p>
+      <w:pPr>
+        <w:pStyle w:val="normal0"/>
+        <w:tabs>
+          <w:tab w:val="left" w:pos="180"/>
+        </w:tabs>
         <w:rPr>
           <w:sz w:val="20"/>
           <w:szCs w:val="20"/>
@@ -460,6 +715,9 @@
     <w:p>
       <w:pPr>
         <w:pStyle w:val="normal0"/>
+        <w:tabs>
+          <w:tab w:val="left" w:pos="180"/>
+        </w:tabs>
         <w:rPr>
           <w:sz w:val="20"/>
           <w:szCs w:val="20"/>
@@ -476,39 +734,81 @@
     <w:p>
       <w:pPr>
         <w:pStyle w:val="normal0"/>
-        <w:rPr>
-          <w:sz w:val="20"/>
-          <w:szCs w:val="20"/>
-        </w:rPr>
-      </w:pPr>
-      <w:r>
-        <w:rPr>
-          <w:sz w:val="20"/>
-          <w:szCs w:val="20"/>
-        </w:rPr>
-        <w:t>• Tools: Kubernetes, coreOS, Jenkins, Jira, travis, ansible, python, CloudForms, RHEL7, Artifactory, aws, gCloud, hadoop, spark, gitlab, foreman, vagrant, docker, MariaDB, OpenStack.</w:t>
-      </w:r>
-    </w:p>
-    <w:p>
-      <w:pPr>
-        <w:pStyle w:val="normal0"/>
-        <w:rPr>
-          <w:b/>
-          <w:sz w:val="20"/>
-          <w:szCs w:val="20"/>
-        </w:rPr>
-      </w:pPr>
-    </w:p>
-    <w:p>
-      <w:pPr>
-        <w:pStyle w:val="normal0"/>
-        <w:rPr>
-          <w:b/>
-          <w:sz w:val="20"/>
-          <w:szCs w:val="20"/>
-        </w:rPr>
-      </w:pPr>
-      <w:hyperlink r:id="rId7">
+        <w:tabs>
+          <w:tab w:val="left" w:pos="180"/>
+        </w:tabs>
+        <w:rPr>
+          <w:sz w:val="20"/>
+          <w:szCs w:val="20"/>
+        </w:rPr>
+      </w:pPr>
+      <w:r>
+        <w:rPr>
+          <w:sz w:val="20"/>
+          <w:szCs w:val="20"/>
+        </w:rPr>
+        <w:t>• Tools: Kubernetes, coreOS, Jenkins, Jira, travis, ansible, python, CloudForms, RHEL7, Ar</w:t>
+      </w:r>
+      <w:r>
+        <w:rPr>
+          <w:sz w:val="20"/>
+          <w:szCs w:val="20"/>
+        </w:rPr>
+        <w:t>tifactory, aws, gCloud,</w:t>
+      </w:r>
+    </w:p>
+    <w:p>
+      <w:pPr>
+        <w:pStyle w:val="normal0"/>
+        <w:tabs>
+          <w:tab w:val="left" w:pos="180"/>
+        </w:tabs>
+        <w:rPr>
+          <w:sz w:val="20"/>
+          <w:szCs w:val="20"/>
+        </w:rPr>
+      </w:pPr>
+      <w:r>
+        <w:rPr>
+          <w:sz w:val="20"/>
+          <w:szCs w:val="20"/>
+        </w:rPr>
+        <w:t xml:space="preserve">   hadoop, </w:t>
+      </w:r>
+      <w:r>
+        <w:rPr>
+          <w:sz w:val="20"/>
+          <w:szCs w:val="20"/>
+        </w:rPr>
+        <w:t>spark, gitlab, foreman, vagrant, docker, MariaDB, OpenStack.</w:t>
+      </w:r>
+    </w:p>
+    <w:p>
+      <w:pPr>
+        <w:pStyle w:val="normal0"/>
+        <w:tabs>
+          <w:tab w:val="left" w:pos="180"/>
+        </w:tabs>
+        <w:rPr>
+          <w:b/>
+          <w:sz w:val="20"/>
+          <w:szCs w:val="20"/>
+        </w:rPr>
+      </w:pPr>
+    </w:p>
+    <w:p>
+      <w:pPr>
+        <w:pStyle w:val="normal0"/>
+        <w:tabs>
+          <w:tab w:val="left" w:pos="180"/>
+        </w:tabs>
+        <w:rPr>
+          <w:b/>
+          <w:sz w:val="20"/>
+          <w:szCs w:val="20"/>
+        </w:rPr>
+      </w:pPr>
+      <w:hyperlink r:id="rId8">
         <w:r>
           <w:rPr>
             <w:b/>
@@ -524,38 +824,97 @@
     <w:p>
       <w:pPr>
         <w:pStyle w:val="normal0"/>
-        <w:rPr>
-          <w:sz w:val="20"/>
-          <w:szCs w:val="20"/>
-        </w:rPr>
-      </w:pPr>
-      <w:r>
-        <w:rPr>
-          <w:sz w:val="20"/>
-          <w:szCs w:val="20"/>
-        </w:rPr>
-        <w:t>• Migrated high-speed trading apps from external vendor into internal low-latency network with naked access to trading exchanges.  • Constructed complete plan for network, app and data migrations and testing under heavy time constraints, and in coordination with multiple internal business units and external vendors.  Migrated &amp; tested apps, assisting development teams and ops engineers.</w:t>
-      </w:r>
-    </w:p>
-    <w:p>
-      <w:pPr>
-        <w:pStyle w:val="normal0"/>
-        <w:rPr>
-          <w:sz w:val="20"/>
-          <w:szCs w:val="20"/>
-        </w:rPr>
-      </w:pPr>
-      <w:r>
-        <w:rPr>
-          <w:sz w:val="20"/>
-          <w:szCs w:val="20"/>
-        </w:rPr>
-        <w:t>• All migration goals met under tight deadlines with no adverse impact to business, dev workflows, nor externally connected clients.  • Hands-on engineering included deployments, config &amp; release mgt, code testing, dev support, log aggs and real-time filtering.</w:t>
-      </w:r>
-    </w:p>
-    <w:p>
-      <w:pPr>
-        <w:pStyle w:val="normal0"/>
+        <w:tabs>
+          <w:tab w:val="left" w:pos="180"/>
+        </w:tabs>
+        <w:rPr>
+          <w:sz w:val="20"/>
+          <w:szCs w:val="20"/>
+        </w:rPr>
+      </w:pPr>
+      <w:r>
+        <w:rPr>
+          <w:sz w:val="20"/>
+          <w:szCs w:val="20"/>
+        </w:rPr>
+        <w:t xml:space="preserve">• Migrated high-speed trading apps from external vendor into </w:t>
+      </w:r>
+      <w:r>
+        <w:rPr>
+          <w:sz w:val="20"/>
+          <w:szCs w:val="20"/>
+        </w:rPr>
+        <w:t>new</w:t>
+      </w:r>
+      <w:r>
+        <w:rPr>
+          <w:sz w:val="20"/>
+          <w:szCs w:val="20"/>
+        </w:rPr>
+        <w:t xml:space="preserve"> low-latency network with naked access to exchanges.</w:t>
+      </w:r>
+      <w:r>
+        <w:rPr>
+          <w:sz w:val="20"/>
+          <w:szCs w:val="20"/>
+        </w:rPr>
+        <w:br/>
+      </w:r>
+      <w:r>
+        <w:rPr>
+          <w:sz w:val="20"/>
+          <w:szCs w:val="20"/>
+        </w:rPr>
+        <w:t>• Constructed complete plan for network, app and data migrations and testing under heavy time constraints, and in coordination with multiple internal business units and external vendors.  Migrated &amp; tested apps, assisting development teams and ops engineers.</w:t>
+      </w:r>
+    </w:p>
+    <w:p>
+      <w:pPr>
+        <w:pStyle w:val="normal0"/>
+        <w:tabs>
+          <w:tab w:val="left" w:pos="180"/>
+        </w:tabs>
+        <w:rPr>
+          <w:sz w:val="20"/>
+          <w:szCs w:val="20"/>
+        </w:rPr>
+      </w:pPr>
+      <w:r>
+        <w:rPr>
+          <w:sz w:val="20"/>
+          <w:szCs w:val="20"/>
+        </w:rPr>
+        <w:t>• All migration goals met under tight deadlines with no adverse impact to business, dev workflows,</w:t>
+      </w:r>
+      <w:r>
+        <w:rPr>
+          <w:sz w:val="20"/>
+          <w:szCs w:val="20"/>
+        </w:rPr>
+        <w:t>nor customers.</w:t>
+      </w:r>
+      <w:r>
+        <w:rPr>
+          <w:sz w:val="20"/>
+          <w:szCs w:val="20"/>
+        </w:rPr>
+        <w:br/>
+        <w:t xml:space="preserve">• Hands-on engineering: </w:t>
+      </w:r>
+      <w:r>
+        <w:rPr>
+          <w:sz w:val="20"/>
+          <w:szCs w:val="20"/>
+        </w:rPr>
+        <w:t>deployments, config &amp; release mgt, code testing, dev support, log aggs and real-time filtering.</w:t>
+      </w:r>
+    </w:p>
+    <w:p>
+      <w:pPr>
+        <w:pStyle w:val="normal0"/>
+        <w:tabs>
+          <w:tab w:val="left" w:pos="180"/>
+        </w:tabs>
         <w:rPr>
           <w:sz w:val="20"/>
           <w:szCs w:val="20"/>
@@ -572,16 +931,22 @@
     <w:p>
       <w:pPr>
         <w:pStyle w:val="normal0"/>
-        <w:rPr>
-          <w:b/>
-          <w:sz w:val="20"/>
-          <w:szCs w:val="20"/>
-        </w:rPr>
-      </w:pPr>
-    </w:p>
-    <w:p>
-      <w:pPr>
-        <w:pStyle w:val="normal0"/>
+        <w:tabs>
+          <w:tab w:val="left" w:pos="180"/>
+        </w:tabs>
+        <w:rPr>
+          <w:b/>
+          <w:sz w:val="20"/>
+          <w:szCs w:val="20"/>
+        </w:rPr>
+      </w:pPr>
+    </w:p>
+    <w:p>
+      <w:pPr>
+        <w:pStyle w:val="normal0"/>
+        <w:tabs>
+          <w:tab w:val="left" w:pos="180"/>
+        </w:tabs>
         <w:rPr>
           <w:b/>
           <w:sz w:val="20"/>
@@ -600,17 +965,60 @@
     <w:p>
       <w:pPr>
         <w:pStyle w:val="normal0"/>
-        <w:rPr>
-          <w:sz w:val="20"/>
-          <w:szCs w:val="20"/>
-        </w:rPr>
-      </w:pPr>
-      <w:r>
-        <w:rPr>
-          <w:sz w:val="20"/>
-          <w:szCs w:val="20"/>
-        </w:rPr>
-        <w:t>• On this real-time Health Ad Platform, advertisers optimally target publisher traffic with highly strategic online marketing campaigns. • Technical requirements, data engineering in particular, were escalating rapidly in many respects due to rapid growth.</w:t>
+        <w:tabs>
+          <w:tab w:val="left" w:pos="180"/>
+        </w:tabs>
+        <w:rPr>
+          <w:sz w:val="20"/>
+          <w:szCs w:val="20"/>
+        </w:rPr>
+      </w:pPr>
+      <w:r>
+        <w:rPr>
+          <w:sz w:val="20"/>
+          <w:szCs w:val="20"/>
+        </w:rPr>
+        <w:t xml:space="preserve">• Real-time Health Ad Platform </w:t>
+      </w:r>
+      <w:r>
+        <w:rPr>
+          <w:sz w:val="20"/>
+          <w:szCs w:val="20"/>
+        </w:rPr>
+        <w:t xml:space="preserve">advertisers </w:t>
+      </w:r>
+      <w:r>
+        <w:rPr>
+          <w:sz w:val="20"/>
+          <w:szCs w:val="20"/>
+        </w:rPr>
+        <w:t xml:space="preserve">optimally targeted </w:t>
+      </w:r>
+      <w:r>
+        <w:rPr>
+          <w:sz w:val="20"/>
+          <w:szCs w:val="20"/>
+        </w:rPr>
+        <w:t>publisher traffic with strategic online marketing campaigns.</w:t>
+      </w:r>
+    </w:p>
+    <w:p>
+      <w:pPr>
+        <w:pStyle w:val="normal0"/>
+        <w:tabs>
+          <w:tab w:val="left" w:pos="180"/>
+        </w:tabs>
+        <w:rPr>
+          <w:sz w:val="20"/>
+          <w:szCs w:val="20"/>
+        </w:rPr>
+      </w:pPr>
+      <w:r>
+        <w:rPr>
+          <w:sz w:val="20"/>
+          <w:szCs w:val="20"/>
+        </w:rPr>
+        <w:t>• Technical requirements, data engineering in particular, were escalating rapidly in many respects due to rapid growth.</w:t>
       </w:r>
       <w:r>
         <w:rPr>
@@ -624,6 +1032,9 @@
     <w:p>
       <w:pPr>
         <w:pStyle w:val="normal0"/>
+        <w:tabs>
+          <w:tab w:val="left" w:pos="180"/>
+        </w:tabs>
         <w:rPr>
           <w:b/>
           <w:sz w:val="20"/>
@@ -638,7 +1049,7 @@
         </w:rPr>
         <w:br/>
       </w:r>
-      <w:hyperlink r:id="rId8">
+      <w:hyperlink r:id="rId9">
         <w:r>
           <w:rPr>
             <w:b/>
@@ -654,6 +1065,9 @@
     <w:p>
       <w:pPr>
         <w:pStyle w:val="normal0"/>
+        <w:tabs>
+          <w:tab w:val="left" w:pos="180"/>
+        </w:tabs>
         <w:rPr>
           <w:sz w:val="20"/>
           <w:szCs w:val="20"/>
@@ -670,6 +1084,9 @@
     <w:p>
       <w:pPr>
         <w:pStyle w:val="normal0"/>
+        <w:tabs>
+          <w:tab w:val="left" w:pos="180"/>
+        </w:tabs>
         <w:rPr>
           <w:sz w:val="20"/>
           <w:szCs w:val="20"/>
@@ -686,6 +1103,9 @@
     <w:p>
       <w:pPr>
         <w:pStyle w:val="normal0"/>
+        <w:tabs>
+          <w:tab w:val="left" w:pos="180"/>
+        </w:tabs>
         <w:rPr>
           <w:sz w:val="20"/>
           <w:szCs w:val="20"/>
@@ -702,6 +1122,9 @@
     <w:p>
       <w:pPr>
         <w:pStyle w:val="normal0"/>
+        <w:tabs>
+          <w:tab w:val="left" w:pos="180"/>
+        </w:tabs>
         <w:rPr>
           <w:sz w:val="20"/>
           <w:szCs w:val="20"/>
@@ -718,6 +1141,9 @@
     <w:p>
       <w:pPr>
         <w:pStyle w:val="normal0"/>
+        <w:tabs>
+          <w:tab w:val="left" w:pos="180"/>
+        </w:tabs>
         <w:rPr>
           <w:sz w:val="20"/>
           <w:szCs w:val="20"/>
@@ -734,31 +1160,53 @@
     <w:p>
       <w:pPr>
         <w:pStyle w:val="normal0"/>
-        <w:rPr>
-          <w:sz w:val="20"/>
-          <w:szCs w:val="20"/>
-        </w:rPr>
-      </w:pPr>
-    </w:p>
-    <w:p>
-      <w:pPr>
-        <w:pStyle w:val="normal0"/>
-        <w:rPr>
-          <w:sz w:val="20"/>
-          <w:szCs w:val="20"/>
-        </w:rPr>
-      </w:pPr>
-      <w:r>
-        <w:rPr>
-          <w:sz w:val="20"/>
-          <w:szCs w:val="20"/>
-        </w:rPr>
+        <w:tabs>
+          <w:tab w:val="left" w:pos="180"/>
+        </w:tabs>
+        <w:rPr>
+          <w:sz w:val="20"/>
+          <w:szCs w:val="20"/>
+        </w:rPr>
+      </w:pPr>
+    </w:p>
+    <w:p>
+      <w:pPr>
+        <w:pStyle w:val="normal0"/>
+        <w:tabs>
+          <w:tab w:val="left" w:pos="180"/>
+        </w:tabs>
+        <w:rPr>
+          <w:sz w:val="20"/>
+          <w:szCs w:val="20"/>
+        </w:rPr>
+      </w:pPr>
+    </w:p>
+    <w:p>
+      <w:pPr>
+        <w:pStyle w:val="normal0"/>
+        <w:tabs>
+          <w:tab w:val="left" w:pos="180"/>
+        </w:tabs>
+        <w:rPr>
+          <w:sz w:val="20"/>
+          <w:szCs w:val="20"/>
+        </w:rPr>
+      </w:pPr>
+      <w:r>
+        <w:rPr>
+          <w:sz w:val="20"/>
+          <w:szCs w:val="20"/>
+        </w:rPr>
+        <w:lastRenderedPageBreak/>
         <w:t>Each major tool and workflow change was achieved on deadline, without interrupting ongoing development work.</w:t>
       </w:r>
     </w:p>
     <w:p>
       <w:pPr>
         <w:pStyle w:val="normal0"/>
+        <w:tabs>
+          <w:tab w:val="left" w:pos="180"/>
+        </w:tabs>
         <w:rPr>
           <w:sz w:val="20"/>
           <w:szCs w:val="20"/>
@@ -783,6 +1231,9 @@
     <w:p>
       <w:pPr>
         <w:pStyle w:val="normal0"/>
+        <w:tabs>
+          <w:tab w:val="left" w:pos="180"/>
+        </w:tabs>
         <w:rPr>
           <w:sz w:val="20"/>
           <w:szCs w:val="20"/>
@@ -795,55 +1246,39 @@
         </w:rPr>
         <w:t>new dev on-boarding, testing, CDN engineering.  Trained user interface developers in responsive ui web testing, git and github.</w:t>
       </w:r>
-    </w:p>
-    <w:p>
-      <w:pPr>
-        <w:pStyle w:val="normal0"/>
-        <w:rPr>
-          <w:sz w:val="20"/>
-          <w:szCs w:val="20"/>
-        </w:rPr>
-      </w:pPr>
-    </w:p>
-    <w:p>
-      <w:pPr>
-        <w:pStyle w:val="normal0"/>
-        <w:rPr>
-          <w:b/>
-          <w:sz w:val="20"/>
-          <w:szCs w:val="20"/>
-        </w:rPr>
-      </w:pPr>
-    </w:p>
-    <w:p>
-      <w:pPr>
-        <w:pStyle w:val="normal0"/>
-        <w:rPr>
-          <w:b/>
-          <w:sz w:val="20"/>
-          <w:szCs w:val="20"/>
-        </w:rPr>
-      </w:pPr>
-    </w:p>
-    <w:p>
-      <w:pPr>
-        <w:pStyle w:val="normal0"/>
-        <w:rPr>
-          <w:sz w:val="20"/>
-          <w:szCs w:val="20"/>
-        </w:rPr>
-      </w:pPr>
-    </w:p>
-    <w:p>
-      <w:pPr>
-        <w:pStyle w:val="normal0"/>
-        <w:rPr>
-          <w:b/>
-          <w:sz w:val="20"/>
-          <w:szCs w:val="20"/>
-        </w:rPr>
-      </w:pPr>
-      <w:hyperlink r:id="rId9">
+      <w:r>
+        <w:rPr>
+          <w:sz w:val="20"/>
+          <w:szCs w:val="20"/>
+        </w:rPr>
+        <w:t xml:space="preserve">  There was a lot of work to keep mobile, email, web and print intiatives convergent.</w:t>
+      </w:r>
+    </w:p>
+    <w:p>
+      <w:pPr>
+        <w:pStyle w:val="normal0"/>
+        <w:tabs>
+          <w:tab w:val="left" w:pos="180"/>
+        </w:tabs>
+        <w:rPr>
+          <w:sz w:val="20"/>
+          <w:szCs w:val="20"/>
+        </w:rPr>
+      </w:pPr>
+    </w:p>
+    <w:p>
+      <w:pPr>
+        <w:pStyle w:val="normal0"/>
+        <w:tabs>
+          <w:tab w:val="left" w:pos="180"/>
+        </w:tabs>
+        <w:rPr>
+          <w:b/>
+          <w:sz w:val="20"/>
+          <w:szCs w:val="20"/>
+        </w:rPr>
+      </w:pPr>
+      <w:hyperlink r:id="rId10">
         <w:r>
           <w:rPr>
             <w:b/>
@@ -859,6 +1294,9 @@
     <w:p>
       <w:pPr>
         <w:pStyle w:val="normal0"/>
+        <w:tabs>
+          <w:tab w:val="left" w:pos="180"/>
+        </w:tabs>
         <w:rPr>
           <w:sz w:val="20"/>
           <w:szCs w:val="20"/>
@@ -875,38 +1313,75 @@
     <w:p>
       <w:pPr>
         <w:pStyle w:val="normal0"/>
-        <w:rPr>
-          <w:sz w:val="20"/>
-          <w:szCs w:val="20"/>
-        </w:rPr>
-      </w:pPr>
-      <w:r>
-        <w:rPr>
-          <w:sz w:val="20"/>
-          <w:szCs w:val="20"/>
-        </w:rPr>
-        <w:t>• Customized federated dba-dashboard (bash, git, php, python) for real-time data stats &amp; db processing job monitoring &amp; tracking.</w:t>
-      </w:r>
-    </w:p>
-    <w:p>
-      <w:pPr>
-        <w:pStyle w:val="normal0"/>
-        <w:rPr>
-          <w:sz w:val="20"/>
-          <w:szCs w:val="20"/>
-        </w:rPr>
-      </w:pPr>
-      <w:r>
-        <w:rPr>
-          <w:sz w:val="20"/>
-          <w:szCs w:val="20"/>
-        </w:rPr>
-        <w:t>• Complete transactional and historical (ETL) MySQL data center enterprise planning, scheduling, testing and implementations.</w:t>
-      </w:r>
-    </w:p>
-    <w:p>
-      <w:pPr>
-        <w:pStyle w:val="normal0"/>
+        <w:tabs>
+          <w:tab w:val="left" w:pos="180"/>
+        </w:tabs>
+        <w:rPr>
+          <w:sz w:val="20"/>
+          <w:szCs w:val="20"/>
+        </w:rPr>
+      </w:pPr>
+      <w:r>
+        <w:rPr>
+          <w:sz w:val="20"/>
+          <w:szCs w:val="20"/>
+        </w:rPr>
+        <w:t>• Customized federated dba-dashboard (bash, git, php, python</w:t>
+      </w:r>
+      <w:r>
+        <w:rPr>
+          <w:sz w:val="20"/>
+          <w:szCs w:val="20"/>
+        </w:rPr>
+        <w:t xml:space="preserve">) for real-time data stats &amp; db </w:t>
+      </w:r>
+      <w:r>
+        <w:rPr>
+          <w:sz w:val="20"/>
+          <w:szCs w:val="20"/>
+        </w:rPr>
+        <w:t>job monitoring &amp; tracking.</w:t>
+      </w:r>
+    </w:p>
+    <w:p>
+      <w:pPr>
+        <w:pStyle w:val="normal0"/>
+        <w:tabs>
+          <w:tab w:val="left" w:pos="180"/>
+        </w:tabs>
+        <w:rPr>
+          <w:sz w:val="20"/>
+          <w:szCs w:val="20"/>
+        </w:rPr>
+      </w:pPr>
+      <w:r>
+        <w:rPr>
+          <w:sz w:val="20"/>
+          <w:szCs w:val="20"/>
+        </w:rPr>
+        <w:t xml:space="preserve">• Complete transactional and historical (ETL) MySQL data center enterprise planning, scheduling, testing </w:t>
+      </w:r>
+      <w:r>
+        <w:rPr>
+          <w:sz w:val="20"/>
+          <w:szCs w:val="20"/>
+        </w:rPr>
+        <w:t>&amp;</w:t>
+      </w:r>
+      <w:r>
+        <w:rPr>
+          <w:sz w:val="20"/>
+          <w:szCs w:val="20"/>
+        </w:rPr>
+        <w:t xml:space="preserve"> implementations.</w:t>
+      </w:r>
+    </w:p>
+    <w:p>
+      <w:pPr>
+        <w:pStyle w:val="normal0"/>
+        <w:tabs>
+          <w:tab w:val="left" w:pos="180"/>
+        </w:tabs>
         <w:rPr>
           <w:sz w:val="20"/>
           <w:szCs w:val="20"/>
@@ -939,16 +1414,22 @@
     <w:p>
       <w:pPr>
         <w:pStyle w:val="normal0"/>
-        <w:rPr>
-          <w:b/>
-          <w:sz w:val="20"/>
-          <w:szCs w:val="20"/>
-        </w:rPr>
-      </w:pPr>
-    </w:p>
-    <w:p>
-      <w:pPr>
-        <w:pStyle w:val="normal0"/>
+        <w:tabs>
+          <w:tab w:val="left" w:pos="180"/>
+        </w:tabs>
+        <w:rPr>
+          <w:b/>
+          <w:sz w:val="20"/>
+          <w:szCs w:val="20"/>
+        </w:rPr>
+      </w:pPr>
+    </w:p>
+    <w:p>
+      <w:pPr>
+        <w:pStyle w:val="normal0"/>
+        <w:tabs>
+          <w:tab w:val="left" w:pos="180"/>
+        </w:tabs>
         <w:rPr>
           <w:b/>
           <w:sz w:val="20"/>
@@ -967,6 +1448,9 @@
     <w:p>
       <w:pPr>
         <w:pStyle w:val="normal0"/>
+        <w:tabs>
+          <w:tab w:val="left" w:pos="180"/>
+        </w:tabs>
         <w:rPr>
           <w:sz w:val="20"/>
           <w:szCs w:val="20"/>
@@ -983,6 +1467,9 @@
     <w:p>
       <w:pPr>
         <w:pStyle w:val="normal0"/>
+        <w:tabs>
+          <w:tab w:val="left" w:pos="180"/>
+        </w:tabs>
         <w:rPr>
           <w:sz w:val="20"/>
           <w:szCs w:val="20"/>
@@ -999,6 +1486,9 @@
     <w:p>
       <w:pPr>
         <w:pStyle w:val="normal0"/>
+        <w:tabs>
+          <w:tab w:val="left" w:pos="180"/>
+        </w:tabs>
         <w:rPr>
           <w:sz w:val="20"/>
           <w:szCs w:val="20"/>
@@ -1015,6 +1505,9 @@
     <w:p>
       <w:pPr>
         <w:pStyle w:val="normal0"/>
+        <w:tabs>
+          <w:tab w:val="left" w:pos="180"/>
+        </w:tabs>
         <w:rPr>
           <w:sz w:val="20"/>
           <w:szCs w:val="20"/>
@@ -1031,6 +1524,9 @@
     <w:p>
       <w:pPr>
         <w:pStyle w:val="normal0"/>
+        <w:tabs>
+          <w:tab w:val="left" w:pos="180"/>
+        </w:tabs>
         <w:rPr>
           <w:sz w:val="20"/>
           <w:szCs w:val="20"/>
@@ -1047,6 +1543,9 @@
     <w:p>
       <w:pPr>
         <w:pStyle w:val="normal0"/>
+        <w:tabs>
+          <w:tab w:val="left" w:pos="180"/>
+        </w:tabs>
         <w:rPr>
           <w:sz w:val="20"/>
           <w:szCs w:val="20"/>
@@ -1063,6 +1562,9 @@
     <w:p>
       <w:pPr>
         <w:pStyle w:val="normal0"/>
+        <w:tabs>
+          <w:tab w:val="left" w:pos="180"/>
+        </w:tabs>
         <w:rPr>
           <w:sz w:val="20"/>
           <w:szCs w:val="20"/>
@@ -1079,6 +1581,9 @@
     <w:p>
       <w:pPr>
         <w:pStyle w:val="normal0"/>
+        <w:tabs>
+          <w:tab w:val="left" w:pos="180"/>
+        </w:tabs>
         <w:rPr>
           <w:sz w:val="20"/>
           <w:szCs w:val="20"/>
@@ -1095,15 +1600,21 @@
     <w:p>
       <w:pPr>
         <w:pStyle w:val="normal0"/>
-        <w:rPr>
-          <w:sz w:val="20"/>
-          <w:szCs w:val="20"/>
-        </w:rPr>
-      </w:pPr>
-    </w:p>
-    <w:p>
-      <w:pPr>
-        <w:pStyle w:val="normal0"/>
+        <w:tabs>
+          <w:tab w:val="left" w:pos="180"/>
+        </w:tabs>
+        <w:rPr>
+          <w:sz w:val="20"/>
+          <w:szCs w:val="20"/>
+        </w:rPr>
+      </w:pPr>
+    </w:p>
+    <w:p>
+      <w:pPr>
+        <w:pStyle w:val="normal0"/>
+        <w:tabs>
+          <w:tab w:val="left" w:pos="180"/>
+        </w:tabs>
         <w:rPr>
           <w:b/>
           <w:sz w:val="20"/>
@@ -1122,6 +1633,9 @@
     <w:p>
       <w:pPr>
         <w:pStyle w:val="normal0"/>
+        <w:tabs>
+          <w:tab w:val="left" w:pos="180"/>
+        </w:tabs>
         <w:rPr>
           <w:sz w:val="20"/>
           <w:szCs w:val="20"/>
@@ -1138,6 +1652,9 @@
     <w:p>
       <w:pPr>
         <w:pStyle w:val="normal0"/>
+        <w:tabs>
+          <w:tab w:val="left" w:pos="180"/>
+        </w:tabs>
         <w:rPr>
           <w:sz w:val="20"/>
           <w:szCs w:val="20"/>
@@ -1154,6 +1671,9 @@
     <w:p>
       <w:pPr>
         <w:pStyle w:val="normal0"/>
+        <w:tabs>
+          <w:tab w:val="left" w:pos="180"/>
+        </w:tabs>
         <w:rPr>
           <w:sz w:val="20"/>
           <w:szCs w:val="20"/>
@@ -1170,32 +1690,55 @@
     <w:p>
       <w:pPr>
         <w:pStyle w:val="normal0"/>
-        <w:rPr>
-          <w:sz w:val="20"/>
-          <w:szCs w:val="20"/>
-        </w:rPr>
-      </w:pPr>
-      <w:r>
-        <w:rPr>
-          <w:sz w:val="20"/>
-          <w:szCs w:val="20"/>
-        </w:rPr>
-        <w:t xml:space="preserve">• Search Engine Marketing &amp; Optimization Project: Logical &amp; physical data architect for semantic retail search analytics project. </w:t>
-      </w:r>
-    </w:p>
-    <w:p>
-      <w:pPr>
-        <w:pStyle w:val="normal0"/>
-        <w:rPr>
-          <w:b/>
-          <w:sz w:val="20"/>
-          <w:szCs w:val="20"/>
-        </w:rPr>
-      </w:pPr>
-    </w:p>
-    <w:p>
-      <w:pPr>
-        <w:pStyle w:val="normal0"/>
+        <w:tabs>
+          <w:tab w:val="left" w:pos="180"/>
+        </w:tabs>
+        <w:rPr>
+          <w:sz w:val="20"/>
+          <w:szCs w:val="20"/>
+        </w:rPr>
+      </w:pPr>
+      <w:r>
+        <w:rPr>
+          <w:sz w:val="20"/>
+          <w:szCs w:val="20"/>
+        </w:rPr>
+        <w:t xml:space="preserve">• </w:t>
+      </w:r>
+      <w:r>
+        <w:rPr>
+          <w:sz w:val="20"/>
+          <w:szCs w:val="20"/>
+        </w:rPr>
+        <w:t>SEO</w:t>
+      </w:r>
+      <w:r>
+        <w:rPr>
+          <w:sz w:val="20"/>
+          <w:szCs w:val="20"/>
+        </w:rPr>
+        <w:t xml:space="preserve"> Marketing &amp; Optimization Project: Logical &amp; physical data architect for semantic retail search analytics project. </w:t>
+      </w:r>
+    </w:p>
+    <w:p>
+      <w:pPr>
+        <w:pStyle w:val="normal0"/>
+        <w:tabs>
+          <w:tab w:val="left" w:pos="180"/>
+        </w:tabs>
+        <w:rPr>
+          <w:b/>
+          <w:sz w:val="20"/>
+          <w:szCs w:val="20"/>
+        </w:rPr>
+      </w:pPr>
+    </w:p>
+    <w:p>
+      <w:pPr>
+        <w:pStyle w:val="normal0"/>
+        <w:tabs>
+          <w:tab w:val="left" w:pos="180"/>
+        </w:tabs>
         <w:rPr>
           <w:b/>
           <w:sz w:val="20"/>
@@ -1214,6 +1757,9 @@
     <w:p>
       <w:pPr>
         <w:pStyle w:val="normal0"/>
+        <w:tabs>
+          <w:tab w:val="left" w:pos="180"/>
+        </w:tabs>
         <w:rPr>
           <w:b/>
           <w:sz w:val="20"/>
@@ -1233,6 +1779,9 @@
     <w:p>
       <w:pPr>
         <w:pStyle w:val="normal0"/>
+        <w:tabs>
+          <w:tab w:val="left" w:pos="180"/>
+        </w:tabs>
         <w:rPr>
           <w:sz w:val="20"/>
           <w:szCs w:val="20"/>
@@ -1249,6 +1798,9 @@
     <w:p>
       <w:pPr>
         <w:pStyle w:val="normal0"/>
+        <w:tabs>
+          <w:tab w:val="left" w:pos="180"/>
+        </w:tabs>
         <w:rPr>
           <w:sz w:val="20"/>
           <w:szCs w:val="20"/>
@@ -1265,6 +1817,9 @@
     <w:p>
       <w:pPr>
         <w:pStyle w:val="normal0"/>
+        <w:tabs>
+          <w:tab w:val="left" w:pos="180"/>
+        </w:tabs>
         <w:rPr>
           <w:sz w:val="20"/>
           <w:szCs w:val="20"/>
@@ -1281,6 +1836,9 @@
     <w:p>
       <w:pPr>
         <w:pStyle w:val="normal0"/>
+        <w:tabs>
+          <w:tab w:val="left" w:pos="180"/>
+        </w:tabs>
         <w:rPr>
           <w:b/>
           <w:sz w:val="20"/>
@@ -1300,17 +1858,67 @@
     <w:p>
       <w:pPr>
         <w:pStyle w:val="normal0"/>
-        <w:rPr>
-          <w:sz w:val="20"/>
-          <w:szCs w:val="20"/>
-        </w:rPr>
-      </w:pPr>
-      <w:r>
-        <w:rPr>
-          <w:sz w:val="20"/>
-          <w:szCs w:val="20"/>
-        </w:rPr>
-        <w:t>• Advanced Drupal 6.x &amp; PHP 5.x Team Dev Web App API Integrations. MySQL 5.1 / 5.5 Upgrades; Stored Procs Dev and Tuning. • • Designed benchmarks for massive scaling of network grid data operations.</w:t>
+        <w:tabs>
+          <w:tab w:val="left" w:pos="180"/>
+        </w:tabs>
+        <w:rPr>
+          <w:sz w:val="20"/>
+          <w:szCs w:val="20"/>
+        </w:rPr>
+      </w:pPr>
+      <w:r>
+        <w:rPr>
+          <w:sz w:val="20"/>
+          <w:szCs w:val="20"/>
+        </w:rPr>
+        <w:t xml:space="preserve">• Advanced Drupal 6.x &amp; PHP 5.x Team Dev </w:t>
+      </w:r>
+      <w:r>
+        <w:rPr>
+          <w:sz w:val="20"/>
+          <w:szCs w:val="20"/>
+        </w:rPr>
+        <w:t xml:space="preserve">Support </w:t>
+      </w:r>
+      <w:r>
+        <w:rPr>
+          <w:sz w:val="20"/>
+          <w:szCs w:val="20"/>
+        </w:rPr>
+        <w:t xml:space="preserve">MySQL 5.1 / 5.5 Upgrades; Stored Procs Dev and </w:t>
+      </w:r>
+      <w:r>
+        <w:rPr>
+          <w:sz w:val="20"/>
+          <w:szCs w:val="20"/>
+        </w:rPr>
+        <w:t>Tuning.</w:t>
+      </w:r>
+    </w:p>
+    <w:p>
+      <w:pPr>
+        <w:pStyle w:val="normal0"/>
+        <w:tabs>
+          <w:tab w:val="left" w:pos="180"/>
+        </w:tabs>
+        <w:rPr>
+          <w:sz w:val="20"/>
+          <w:szCs w:val="20"/>
+        </w:rPr>
+      </w:pPr>
+      <w:r>
+        <w:rPr>
+          <w:sz w:val="20"/>
+          <w:szCs w:val="20"/>
+        </w:rPr>
+        <w:t>• Designed benchmarks for massive scaling of network grid data operations.</w:t>
+      </w:r>
+      <w:r>
+        <w:rPr>
+          <w:sz w:val="20"/>
+          <w:szCs w:val="20"/>
+        </w:rPr>
+        <w:t xml:space="preserve">  Web App API Integrations.</w:t>
       </w:r>
       <w:r>
         <w:rPr>
@@ -1318,12 +1926,15 @@
           <w:szCs w:val="20"/>
         </w:rPr>
         <w:br/>
-        <w:t>• Supported Drupal and LAMP apps for many dev teams, including several software localization and internationalization teams.</w:t>
-      </w:r>
-    </w:p>
-    <w:p>
-      <w:pPr>
-        <w:pStyle w:val="normal0"/>
+        <w:t>• Supported Drupal and LAMP apps for dev teams, including several software localization and internationalization teams.</w:t>
+      </w:r>
+    </w:p>
+    <w:p>
+      <w:pPr>
+        <w:pStyle w:val="normal0"/>
+        <w:tabs>
+          <w:tab w:val="left" w:pos="180"/>
+        </w:tabs>
         <w:rPr>
           <w:b/>
           <w:sz w:val="20"/>
@@ -1350,6 +1961,9 @@
     <w:p>
       <w:pPr>
         <w:pStyle w:val="normal0"/>
+        <w:tabs>
+          <w:tab w:val="left" w:pos="180"/>
+        </w:tabs>
         <w:rPr>
           <w:sz w:val="20"/>
           <w:szCs w:val="20"/>
@@ -1366,6 +1980,9 @@
     <w:p>
       <w:pPr>
         <w:pStyle w:val="normal0"/>
+        <w:tabs>
+          <w:tab w:val="left" w:pos="180"/>
+        </w:tabs>
         <w:rPr>
           <w:sz w:val="20"/>
           <w:szCs w:val="20"/>
@@ -1382,6 +1999,9 @@
     <w:p>
       <w:pPr>
         <w:pStyle w:val="normal0"/>
+        <w:tabs>
+          <w:tab w:val="left" w:pos="180"/>
+        </w:tabs>
         <w:rPr>
           <w:sz w:val="20"/>
           <w:szCs w:val="20"/>
@@ -1398,15 +2018,21 @@
     <w:p>
       <w:pPr>
         <w:pStyle w:val="normal0"/>
-        <w:rPr>
-          <w:sz w:val="20"/>
-          <w:szCs w:val="20"/>
-        </w:rPr>
-      </w:pPr>
-    </w:p>
-    <w:p>
-      <w:pPr>
-        <w:pStyle w:val="normal0"/>
+        <w:tabs>
+          <w:tab w:val="left" w:pos="180"/>
+        </w:tabs>
+        <w:rPr>
+          <w:sz w:val="20"/>
+          <w:szCs w:val="20"/>
+        </w:rPr>
+      </w:pPr>
+    </w:p>
+    <w:p>
+      <w:pPr>
+        <w:pStyle w:val="normal0"/>
+        <w:tabs>
+          <w:tab w:val="left" w:pos="180"/>
+        </w:tabs>
         <w:rPr>
           <w:b/>
           <w:sz w:val="20"/>
@@ -1425,6 +2051,9 @@
     <w:p>
       <w:pPr>
         <w:pStyle w:val="normal0"/>
+        <w:tabs>
+          <w:tab w:val="left" w:pos="180"/>
+        </w:tabs>
         <w:rPr>
           <w:sz w:val="20"/>
           <w:szCs w:val="20"/>
@@ -1441,6 +2070,9 @@
     <w:p>
       <w:pPr>
         <w:pStyle w:val="normal0"/>
+        <w:tabs>
+          <w:tab w:val="left" w:pos="180"/>
+        </w:tabs>
         <w:rPr>
           <w:sz w:val="20"/>
           <w:szCs w:val="20"/>
@@ -1457,6 +2089,9 @@
     <w:p>
       <w:pPr>
         <w:pStyle w:val="normal0"/>
+        <w:tabs>
+          <w:tab w:val="left" w:pos="180"/>
+        </w:tabs>
         <w:rPr>
           <w:sz w:val="20"/>
           <w:szCs w:val="20"/>
@@ -1473,6 +2108,9 @@
     <w:p>
       <w:pPr>
         <w:pStyle w:val="normal0"/>
+        <w:tabs>
+          <w:tab w:val="left" w:pos="180"/>
+        </w:tabs>
         <w:rPr>
           <w:sz w:val="20"/>
           <w:szCs w:val="20"/>
@@ -1489,34 +2127,31 @@
     <w:p>
       <w:pPr>
         <w:pStyle w:val="normal0"/>
-        <w:rPr>
-          <w:b/>
-          <w:sz w:val="20"/>
-          <w:szCs w:val="20"/>
-        </w:rPr>
-      </w:pPr>
-    </w:p>
-    <w:p>
-      <w:pPr>
-        <w:pStyle w:val="normal0"/>
-        <w:rPr>
-          <w:b/>
-          <w:sz w:val="20"/>
-          <w:szCs w:val="20"/>
-        </w:rPr>
-      </w:pPr>
-      <w:r>
-        <w:rPr>
-          <w:b/>
-          <w:sz w:val="20"/>
-          <w:szCs w:val="20"/>
-        </w:rPr>
+        <w:tabs>
+          <w:tab w:val="left" w:pos="180"/>
+        </w:tabs>
+        <w:rPr>
+          <w:b/>
+          <w:sz w:val="20"/>
+          <w:szCs w:val="20"/>
+        </w:rPr>
+      </w:pPr>
+      <w:r>
+        <w:rPr>
+          <w:b/>
+          <w:sz w:val="20"/>
+          <w:szCs w:val="20"/>
+        </w:rPr>
+        <w:lastRenderedPageBreak/>
         <w:t>Drupal Architect, Developer, LAMP Engineer at Rodale Publishing, NYC:  April 2007 - January 2008</w:t>
       </w:r>
     </w:p>
     <w:p>
       <w:pPr>
         <w:pStyle w:val="normal0"/>
+        <w:tabs>
+          <w:tab w:val="left" w:pos="180"/>
+        </w:tabs>
         <w:rPr>
           <w:sz w:val="20"/>
           <w:szCs w:val="20"/>
@@ -1533,38 +2168,89 @@
     <w:p>
       <w:pPr>
         <w:pStyle w:val="normal0"/>
-        <w:rPr>
-          <w:sz w:val="20"/>
-          <w:szCs w:val="20"/>
-        </w:rPr>
-      </w:pPr>
-      <w:r>
-        <w:rPr>
-          <w:sz w:val="20"/>
-          <w:szCs w:val="20"/>
-        </w:rPr>
-        <w:t>• While supporting a team of Drupal developers, provided complete migration support from legacy proprietary CMS to LAMP stack.</w:t>
-      </w:r>
-    </w:p>
-    <w:p>
-      <w:pPr>
-        <w:pStyle w:val="normal0"/>
-        <w:rPr>
-          <w:sz w:val="20"/>
-          <w:szCs w:val="20"/>
-        </w:rPr>
-      </w:pPr>
-      <w:r>
-        <w:rPr>
-          <w:sz w:val="20"/>
-          <w:szCs w:val="20"/>
-        </w:rPr>
-        <w:t>• Coordinated with Rodale LAN Unix and Java dev teams to bring Drupal / LAMP stack in-house, including migration from Oracle.</w:t>
-      </w:r>
-    </w:p>
-    <w:p>
-      <w:pPr>
-        <w:pStyle w:val="normal0"/>
+        <w:tabs>
+          <w:tab w:val="left" w:pos="180"/>
+        </w:tabs>
+        <w:rPr>
+          <w:sz w:val="20"/>
+          <w:szCs w:val="20"/>
+        </w:rPr>
+      </w:pPr>
+      <w:r>
+        <w:rPr>
+          <w:sz w:val="20"/>
+          <w:szCs w:val="20"/>
+        </w:rPr>
+        <w:t xml:space="preserve">• </w:t>
+      </w:r>
+      <w:r>
+        <w:rPr>
+          <w:sz w:val="20"/>
+          <w:szCs w:val="20"/>
+        </w:rPr>
+        <w:t>In support of</w:t>
+      </w:r>
+      <w:r>
+        <w:rPr>
+          <w:sz w:val="20"/>
+          <w:szCs w:val="20"/>
+        </w:rPr>
+        <w:t xml:space="preserve"> </w:t>
+      </w:r>
+      <w:r>
+        <w:rPr>
+          <w:sz w:val="20"/>
+          <w:szCs w:val="20"/>
+        </w:rPr>
+        <w:t>LAMP dev teams</w:t>
+      </w:r>
+      <w:r>
+        <w:rPr>
+          <w:sz w:val="20"/>
+          <w:szCs w:val="20"/>
+        </w:rPr>
+        <w:t xml:space="preserve">, provided complete migration </w:t>
+      </w:r>
+      <w:r>
+        <w:rPr>
+          <w:sz w:val="20"/>
+          <w:szCs w:val="20"/>
+        </w:rPr>
+        <w:t>engineering</w:t>
+      </w:r>
+      <w:r>
+        <w:rPr>
+          <w:sz w:val="20"/>
+          <w:szCs w:val="20"/>
+        </w:rPr>
+        <w:t xml:space="preserve"> from legacy proprietary CMS to LAMP stack.</w:t>
+      </w:r>
+    </w:p>
+    <w:p>
+      <w:pPr>
+        <w:pStyle w:val="normal0"/>
+        <w:tabs>
+          <w:tab w:val="left" w:pos="180"/>
+        </w:tabs>
+        <w:rPr>
+          <w:sz w:val="20"/>
+          <w:szCs w:val="20"/>
+        </w:rPr>
+      </w:pPr>
+      <w:r>
+        <w:rPr>
+          <w:sz w:val="20"/>
+          <w:szCs w:val="20"/>
+        </w:rPr>
+        <w:t>• Coordinated Rodale LAN Unix and Java dev teams to bring Drupal / LAMP stack in-house, including migration from Oracle.</w:t>
+      </w:r>
+    </w:p>
+    <w:p>
+      <w:pPr>
+        <w:pStyle w:val="normal0"/>
+        <w:tabs>
+          <w:tab w:val="left" w:pos="180"/>
+        </w:tabs>
         <w:rPr>
           <w:sz w:val="20"/>
           <w:szCs w:val="20"/>
@@ -1581,35 +2267,9 @@
     <w:p>
       <w:pPr>
         <w:pStyle w:val="normal0"/>
-        <w:rPr>
-          <w:sz w:val="20"/>
-          <w:szCs w:val="20"/>
-        </w:rPr>
-      </w:pPr>
-    </w:p>
-    <w:p>
-      <w:pPr>
-        <w:pStyle w:val="normal0"/>
-        <w:rPr>
-          <w:b/>
-          <w:sz w:val="20"/>
-          <w:szCs w:val="20"/>
-        </w:rPr>
-      </w:pPr>
-    </w:p>
-    <w:p>
-      <w:pPr>
-        <w:pStyle w:val="normal0"/>
-        <w:rPr>
-          <w:b/>
-          <w:sz w:val="20"/>
-          <w:szCs w:val="20"/>
-        </w:rPr>
-      </w:pPr>
-    </w:p>
-    <w:p>
-      <w:pPr>
-        <w:pStyle w:val="normal0"/>
+        <w:tabs>
+          <w:tab w:val="left" w:pos="180"/>
+        </w:tabs>
         <w:rPr>
           <w:rFonts w:ascii="Verdana" w:eastAsia="Verdana" w:hAnsi="Verdana" w:cs="Verdana"/>
           <w:b/>
@@ -1623,6 +2283,9 @@
     <w:p>
       <w:pPr>
         <w:pStyle w:val="normal0"/>
+        <w:tabs>
+          <w:tab w:val="left" w:pos="180"/>
+        </w:tabs>
         <w:rPr>
           <w:b/>
           <w:sz w:val="20"/>
@@ -1641,6 +2304,9 @@
     <w:p>
       <w:pPr>
         <w:pStyle w:val="normal0"/>
+        <w:tabs>
+          <w:tab w:val="left" w:pos="180"/>
+        </w:tabs>
         <w:rPr>
           <w:sz w:val="20"/>
           <w:szCs w:val="20"/>
@@ -1657,6 +2323,9 @@
     <w:p>
       <w:pPr>
         <w:pStyle w:val="normal0"/>
+        <w:tabs>
+          <w:tab w:val="left" w:pos="180"/>
+        </w:tabs>
         <w:rPr>
           <w:sz w:val="20"/>
           <w:szCs w:val="20"/>
@@ -1673,15 +2342,21 @@
     <w:p>
       <w:pPr>
         <w:pStyle w:val="normal0"/>
-        <w:rPr>
-          <w:sz w:val="20"/>
-          <w:szCs w:val="20"/>
-        </w:rPr>
-      </w:pPr>
-    </w:p>
-    <w:p>
-      <w:pPr>
-        <w:pStyle w:val="normal0"/>
+        <w:tabs>
+          <w:tab w:val="left" w:pos="180"/>
+        </w:tabs>
+        <w:rPr>
+          <w:sz w:val="20"/>
+          <w:szCs w:val="20"/>
+        </w:rPr>
+      </w:pPr>
+    </w:p>
+    <w:p>
+      <w:pPr>
+        <w:pStyle w:val="normal0"/>
+        <w:tabs>
+          <w:tab w:val="left" w:pos="180"/>
+        </w:tabs>
         <w:rPr>
           <w:b/>
           <w:sz w:val="20"/>
@@ -1700,22 +2375,47 @@
     <w:p>
       <w:pPr>
         <w:pStyle w:val="normal0"/>
-        <w:rPr>
-          <w:sz w:val="20"/>
-          <w:szCs w:val="20"/>
-        </w:rPr>
-      </w:pPr>
-      <w:r>
-        <w:rPr>
-          <w:sz w:val="20"/>
-          <w:szCs w:val="20"/>
-        </w:rPr>
-        <w:t>• Designed and managed new technology testing laboratory. focused on cutting-edge media, publishing and telephony technology. • • Engineered all systems and data testing to improve trade shows, IT infrastructure and technical mag review articles.</w:t>
-      </w:r>
-    </w:p>
-    <w:p>
-      <w:pPr>
-        <w:pStyle w:val="normal0"/>
+        <w:tabs>
+          <w:tab w:val="left" w:pos="180"/>
+        </w:tabs>
+        <w:rPr>
+          <w:sz w:val="20"/>
+          <w:szCs w:val="20"/>
+        </w:rPr>
+      </w:pPr>
+      <w:r>
+        <w:rPr>
+          <w:sz w:val="20"/>
+          <w:szCs w:val="20"/>
+        </w:rPr>
+        <w:t>• Designed and managed new technology testing laboratory. focused on cutting-edge media, publishing and telephony tech.</w:t>
+      </w:r>
+    </w:p>
+    <w:p>
+      <w:pPr>
+        <w:pStyle w:val="normal0"/>
+        <w:tabs>
+          <w:tab w:val="left" w:pos="180"/>
+        </w:tabs>
+        <w:rPr>
+          <w:sz w:val="20"/>
+          <w:szCs w:val="20"/>
+        </w:rPr>
+      </w:pPr>
+      <w:r>
+        <w:rPr>
+          <w:sz w:val="20"/>
+          <w:szCs w:val="20"/>
+        </w:rPr>
+        <w:t>• Engineered all systems and data testing to improve trade shows, IT infrastructure and technical mag review articles.</w:t>
+      </w:r>
+    </w:p>
+    <w:p>
+      <w:pPr>
+        <w:pStyle w:val="normal0"/>
+        <w:tabs>
+          <w:tab w:val="left" w:pos="180"/>
+        </w:tabs>
         <w:rPr>
           <w:sz w:val="20"/>
           <w:szCs w:val="20"/>
@@ -1732,6 +2432,9 @@
     <w:p>
       <w:pPr>
         <w:pStyle w:val="normal0"/>
+        <w:tabs>
+          <w:tab w:val="left" w:pos="180"/>
+        </w:tabs>
         <w:rPr>
           <w:sz w:val="20"/>
           <w:szCs w:val="20"/>
@@ -1748,15 +2451,21 @@
     <w:p>
       <w:pPr>
         <w:pStyle w:val="normal0"/>
-        <w:rPr>
-          <w:sz w:val="20"/>
-          <w:szCs w:val="20"/>
-        </w:rPr>
-      </w:pPr>
-    </w:p>
-    <w:p>
-      <w:pPr>
-        <w:pStyle w:val="normal0"/>
+        <w:tabs>
+          <w:tab w:val="left" w:pos="180"/>
+        </w:tabs>
+        <w:rPr>
+          <w:sz w:val="20"/>
+          <w:szCs w:val="20"/>
+        </w:rPr>
+      </w:pPr>
+    </w:p>
+    <w:p>
+      <w:pPr>
+        <w:pStyle w:val="normal0"/>
+        <w:tabs>
+          <w:tab w:val="left" w:pos="180"/>
+        </w:tabs>
         <w:rPr>
           <w:b/>
           <w:sz w:val="20"/>
@@ -1775,6 +2484,9 @@
     <w:p>
       <w:pPr>
         <w:pStyle w:val="normal0"/>
+        <w:tabs>
+          <w:tab w:val="left" w:pos="180"/>
+        </w:tabs>
         <w:rPr>
           <w:b/>
           <w:sz w:val="20"/>
@@ -1793,6 +2505,9 @@
     <w:p>
       <w:pPr>
         <w:pStyle w:val="normal0"/>
+        <w:tabs>
+          <w:tab w:val="left" w:pos="180"/>
+        </w:tabs>
         <w:rPr>
           <w:sz w:val="20"/>
           <w:szCs w:val="20"/>
@@ -1809,6 +2524,9 @@
     <w:p>
       <w:pPr>
         <w:pStyle w:val="normal0"/>
+        <w:tabs>
+          <w:tab w:val="left" w:pos="180"/>
+        </w:tabs>
         <w:rPr>
           <w:sz w:val="20"/>
           <w:szCs w:val="20"/>
@@ -1825,6 +2543,9 @@
     <w:p>
       <w:pPr>
         <w:pStyle w:val="normal0"/>
+        <w:tabs>
+          <w:tab w:val="left" w:pos="180"/>
+        </w:tabs>
         <w:rPr>
           <w:sz w:val="20"/>
           <w:szCs w:val="20"/>
@@ -1841,6 +2562,9 @@
     <w:p>
       <w:pPr>
         <w:pStyle w:val="normal0"/>
+        <w:tabs>
+          <w:tab w:val="left" w:pos="180"/>
+        </w:tabs>
         <w:rPr>
           <w:sz w:val="20"/>
           <w:szCs w:val="20"/>
@@ -1857,6 +2581,9 @@
     <w:p>
       <w:pPr>
         <w:pStyle w:val="normal0"/>
+        <w:tabs>
+          <w:tab w:val="left" w:pos="180"/>
+        </w:tabs>
         <w:rPr>
           <w:sz w:val="20"/>
           <w:szCs w:val="20"/>
@@ -1873,11 +2600,17 @@
     <w:p>
       <w:pPr>
         <w:pStyle w:val="normal0"/>
-      </w:pPr>
-    </w:p>
-    <w:p>
-      <w:pPr>
-        <w:pStyle w:val="normal0"/>
+        <w:tabs>
+          <w:tab w:val="left" w:pos="180"/>
+        </w:tabs>
+      </w:pPr>
+    </w:p>
+    <w:p>
+      <w:pPr>
+        <w:pStyle w:val="normal0"/>
+        <w:tabs>
+          <w:tab w:val="left" w:pos="180"/>
+        </w:tabs>
         <w:rPr>
           <w:b/>
           <w:u w:val="single"/>
@@ -1894,11 +2627,17 @@
     <w:p>
       <w:pPr>
         <w:pStyle w:val="normal0"/>
-      </w:pPr>
-    </w:p>
-    <w:p>
-      <w:pPr>
-        <w:pStyle w:val="normal0"/>
+        <w:tabs>
+          <w:tab w:val="left" w:pos="180"/>
+        </w:tabs>
+      </w:pPr>
+    </w:p>
+    <w:p>
+      <w:pPr>
+        <w:pStyle w:val="normal0"/>
+        <w:tabs>
+          <w:tab w:val="left" w:pos="180"/>
+        </w:tabs>
         <w:rPr>
           <w:b/>
         </w:rPr>
@@ -1913,6 +2652,9 @@
     <w:p>
       <w:pPr>
         <w:pStyle w:val="normal0"/>
+        <w:tabs>
+          <w:tab w:val="left" w:pos="180"/>
+        </w:tabs>
       </w:pPr>
       <w:r>
         <w:t xml:space="preserve">  • Enterprise Database Administrator &amp; Database Developer: MySQL</w:t>
@@ -1921,6 +2663,9 @@
     <w:p>
       <w:pPr>
         <w:pStyle w:val="normal0"/>
+        <w:tabs>
+          <w:tab w:val="left" w:pos="180"/>
+        </w:tabs>
       </w:pPr>
       <w:r>
         <w:t xml:space="preserve">  • Enterprise Database Administrator &amp; Database Developer: Oracle</w:t>
@@ -1929,6 +2674,9 @@
     <w:p>
       <w:pPr>
         <w:pStyle w:val="normal0"/>
+        <w:tabs>
+          <w:tab w:val="left" w:pos="180"/>
+        </w:tabs>
       </w:pPr>
       <w:r>
         <w:t xml:space="preserve">  • RedHat 6 Linux Systems Administrator &amp; Engineer</w:t>
@@ -1937,6 +2685,9 @@
     <w:p>
       <w:pPr>
         <w:pStyle w:val="normal0"/>
+        <w:tabs>
+          <w:tab w:val="left" w:pos="180"/>
+        </w:tabs>
       </w:pPr>
       <w:r>
         <w:t xml:space="preserve">  • Apple OS X Certified Systems Administrator</w:t>
@@ -1945,18 +2696,26 @@
     <w:p>
       <w:pPr>
         <w:pStyle w:val="normal0"/>
-        <w:rPr>
-          <w:b/>
-        </w:rPr>
-      </w:pPr>
-    </w:p>
-    <w:p>
-      <w:pPr>
-        <w:pStyle w:val="normal0"/>
-        <w:rPr>
-          <w:b/>
-        </w:rPr>
-      </w:pPr>
+        <w:tabs>
+          <w:tab w:val="left" w:pos="180"/>
+        </w:tabs>
+        <w:rPr>
+          <w:b/>
+        </w:rPr>
+      </w:pPr>
+    </w:p>
+    <w:p>
+      <w:pPr>
+        <w:pStyle w:val="normal0"/>
+        <w:tabs>
+          <w:tab w:val="left" w:pos="180"/>
+        </w:tabs>
+        <w:rPr>
+          <w:b/>
+        </w:rPr>
+      </w:pPr>
+      <w:bookmarkStart w:id="0" w:name="_GoBack"/>
+      <w:bookmarkEnd w:id="0"/>
       <w:r>
         <w:rPr>
           <w:b/>
@@ -1967,6 +2726,9 @@
     <w:p>
       <w:pPr>
         <w:pStyle w:val="normal0"/>
+        <w:tabs>
+          <w:tab w:val="left" w:pos="180"/>
+        </w:tabs>
       </w:pPr>
       <w:r>
         <w:t>Enterprise Application Development, Database Analysis, Design &amp; Development Program.</w:t>
@@ -1975,6 +2737,9 @@
     <w:p>
       <w:pPr>
         <w:pStyle w:val="normal0"/>
+        <w:tabs>
+          <w:tab w:val="left" w:pos="180"/>
+        </w:tabs>
       </w:pPr>
       <w:r>
         <w:t>Complete logical and physical database developer and administrator training, followed by multiple DBA certifications.</w:t>
@@ -1983,11 +2748,17 @@
     <w:p>
       <w:pPr>
         <w:pStyle w:val="normal0"/>
-      </w:pPr>
-    </w:p>
-    <w:p>
-      <w:pPr>
-        <w:pStyle w:val="normal0"/>
+        <w:tabs>
+          <w:tab w:val="left" w:pos="180"/>
+        </w:tabs>
+      </w:pPr>
+    </w:p>
+    <w:p>
+      <w:pPr>
+        <w:pStyle w:val="normal0"/>
+        <w:tabs>
+          <w:tab w:val="left" w:pos="180"/>
+        </w:tabs>
         <w:rPr>
           <w:b/>
         </w:rPr>
@@ -2002,6 +2773,9 @@
     <w:p>
       <w:pPr>
         <w:pStyle w:val="normal0"/>
+        <w:tabs>
+          <w:tab w:val="left" w:pos="180"/>
+        </w:tabs>
       </w:pPr>
       <w:r>
         <w:t>BS, Molecular Medicine &amp; Biochemistry</w:t>
@@ -2010,6 +2784,9 @@
     <w:p>
       <w:pPr>
         <w:pStyle w:val="normal0"/>
+        <w:tabs>
+          <w:tab w:val="left" w:pos="180"/>
+        </w:tabs>
       </w:pPr>
       <w:r>
         <w:t>Noteworthy Professors: Dr. Bruce Alberts, Dr. Michael Bishop, Dr. Harold Varmus</w:t>
@@ -2018,11 +2795,17 @@
     <w:p>
       <w:pPr>
         <w:pStyle w:val="normal0"/>
-      </w:pPr>
-    </w:p>
-    <w:p>
-      <w:pPr>
-        <w:pStyle w:val="normal0"/>
+        <w:tabs>
+          <w:tab w:val="left" w:pos="180"/>
+        </w:tabs>
+      </w:pPr>
+    </w:p>
+    <w:p>
+      <w:pPr>
+        <w:pStyle w:val="normal0"/>
+        <w:tabs>
+          <w:tab w:val="left" w:pos="180"/>
+        </w:tabs>
         <w:rPr>
           <w:b/>
         </w:rPr>
@@ -2037,6 +2820,9 @@
     <w:p>
       <w:pPr>
         <w:pStyle w:val="normal0"/>
+        <w:tabs>
+          <w:tab w:val="left" w:pos="180"/>
+        </w:tabs>
       </w:pPr>
       <w:r>
         <w:t>Pre-Med, Biochemistry &amp; Molecular Genetics</w:t>
@@ -2045,6 +2831,9 @@
     <w:p>
       <w:pPr>
         <w:pStyle w:val="normal0"/>
+        <w:tabs>
+          <w:tab w:val="left" w:pos="180"/>
+        </w:tabs>
       </w:pPr>
       <w:r>
         <w:t>Published research findings with Dr. John Cobley, PhD.  Taught nursing biochemistry courses for two semesters.</w:t>
@@ -2053,11 +2842,17 @@
     <w:p>
       <w:pPr>
         <w:pStyle w:val="normal0"/>
-      </w:pPr>
-    </w:p>
-    <w:p>
-      <w:pPr>
-        <w:pStyle w:val="normal0"/>
+        <w:tabs>
+          <w:tab w:val="left" w:pos="180"/>
+        </w:tabs>
+      </w:pPr>
+    </w:p>
+    <w:p>
+      <w:pPr>
+        <w:pStyle w:val="normal0"/>
+        <w:tabs>
+          <w:tab w:val="left" w:pos="180"/>
+        </w:tabs>
         <w:rPr>
           <w:b/>
         </w:rPr>
@@ -2072,6 +2867,9 @@
     <w:p>
       <w:pPr>
         <w:pStyle w:val="normal0"/>
+        <w:tabs>
+          <w:tab w:val="left" w:pos="180"/>
+        </w:tabs>
       </w:pPr>
       <w:r>
         <w:t>BA, Philosophy, Math and History of Science</w:t>
@@ -2080,11 +2878,14 @@
     <w:p>
       <w:pPr>
         <w:pStyle w:val="normal0"/>
+        <w:tabs>
+          <w:tab w:val="left" w:pos="180"/>
+        </w:tabs>
       </w:pPr>
     </w:p>
     <w:sectPr>
       <w:pgSz w:w="12240" w:h="15840"/>
-      <w:pgMar w:top="288" w:right="288" w:bottom="288" w:left="288" w:header="0" w:footer="720" w:gutter="0"/>
+      <w:pgMar w:top="576" w:right="576" w:bottom="806" w:left="576" w:header="0" w:footer="720" w:gutter="0"/>
       <w:pgNumType w:start="1"/>
       <w:cols w:space="720"/>
     </w:sectPr>
@@ -2410,6 +3211,17 @@
       <w:szCs w:val="30"/>
     </w:rPr>
   </w:style>
+  <w:style w:type="character" w:styleId="Hyperlink">
+    <w:name w:val="Hyperlink"/>
+    <w:basedOn w:val="DefaultParagraphFont"/>
+    <w:uiPriority w:val="99"/>
+    <w:unhideWhenUsed/>
+    <w:rsid w:val="004A1227"/>
+    <w:rPr>
+      <w:color w:val="0000FF" w:themeColor="hyperlink"/>
+      <w:u w:val="single"/>
+    </w:rPr>
+  </w:style>
 </w:styles>
 </file>
 
@@ -2729,6 +3541,17 @@
       <w:color w:val="666666"/>
       <w:sz w:val="30"/>
       <w:szCs w:val="30"/>
+    </w:rPr>
+  </w:style>
+  <w:style w:type="character" w:styleId="Hyperlink">
+    <w:name w:val="Hyperlink"/>
+    <w:basedOn w:val="DefaultParagraphFont"/>
+    <w:uiPriority w:val="99"/>
+    <w:unhideWhenUsed/>
+    <w:rsid w:val="004A1227"/>
+    <w:rPr>
+      <w:color w:val="0000FF" w:themeColor="hyperlink"/>
+      <w:u w:val="single"/>
     </w:rPr>
   </w:style>
 </w:styles>

</xml_diff>